<commit_message>
Migration tonase (header detail)
</commit_message>
<xml_diff>
--- a/Mockup/Mockup detail.docx
+++ b/Mockup/Mockup detail.docx
@@ -1,6 +1,6 @@
 
 <file path=word/document.xml><?xml version="1.0" encoding="utf-8"?>
-<w:document xmlns:wpc="http://schemas.microsoft.com/office/word/2010/wordprocessingCanvas" xmlns:mc="http://schemas.openxmlformats.org/markup-compatibility/2006" xmlns:o="urn:schemas-microsoft-com:office:office" xmlns:r="http://schemas.openxmlformats.org/officeDocument/2006/relationships" xmlns:m="http://schemas.openxmlformats.org/officeDocument/2006/math" xmlns:v="urn:schemas-microsoft-com:vml" xmlns:wp14="http://schemas.microsoft.com/office/word/2010/wordprocessingDrawing" xmlns:wp="http://schemas.openxmlformats.org/drawingml/2006/wordprocessingDrawing" xmlns:w10="urn:schemas-microsoft-com:office:word" xmlns:w="http://schemas.openxmlformats.org/wordprocessingml/2006/main" xmlns:w14="http://schemas.microsoft.com/office/word/2010/wordml" xmlns:w15="http://schemas.microsoft.com/office/word/2012/wordml" xmlns:wpg="http://schemas.microsoft.com/office/word/2010/wordprocessingGroup" xmlns:wpi="http://schemas.microsoft.com/office/word/2010/wordprocessingInk" xmlns:wne="http://schemas.microsoft.com/office/word/2006/wordml" xmlns:wps="http://schemas.microsoft.com/office/word/2010/wordprocessingShape" mc:Ignorable="w14 w15 wp14">
+<w:document xmlns:wpc="http://schemas.microsoft.com/office/word/2010/wordprocessingCanvas" xmlns:cx="http://schemas.microsoft.com/office/drawing/2014/chartex" xmlns:cx1="http://schemas.microsoft.com/office/drawing/2015/9/8/chartex" xmlns:cx2="http://schemas.microsoft.com/office/drawing/2015/10/21/chartex" xmlns:cx3="http://schemas.microsoft.com/office/drawing/2016/5/9/chartex" xmlns:cx4="http://schemas.microsoft.com/office/drawing/2016/5/10/chartex" xmlns:cx5="http://schemas.microsoft.com/office/drawing/2016/5/11/chartex" xmlns:cx6="http://schemas.microsoft.com/office/drawing/2016/5/12/chartex" xmlns:cx7="http://schemas.microsoft.com/office/drawing/2016/5/13/chartex" xmlns:cx8="http://schemas.microsoft.com/office/drawing/2016/5/14/chartex" xmlns:mc="http://schemas.openxmlformats.org/markup-compatibility/2006" xmlns:aink="http://schemas.microsoft.com/office/drawing/2016/ink" xmlns:am3d="http://schemas.microsoft.com/office/drawing/2017/model3d" xmlns:o="urn:schemas-microsoft-com:office:office" xmlns:r="http://schemas.openxmlformats.org/officeDocument/2006/relationships" xmlns:m="http://schemas.openxmlformats.org/officeDocument/2006/math" xmlns:v="urn:schemas-microsoft-com:vml" xmlns:wp14="http://schemas.microsoft.com/office/word/2010/wordprocessingDrawing" xmlns:wp="http://schemas.openxmlformats.org/drawingml/2006/wordprocessingDrawing" xmlns:w10="urn:schemas-microsoft-com:office:word" xmlns:w="http://schemas.openxmlformats.org/wordprocessingml/2006/main" xmlns:w14="http://schemas.microsoft.com/office/word/2010/wordml" xmlns:w15="http://schemas.microsoft.com/office/word/2012/wordml" xmlns:w16cid="http://schemas.microsoft.com/office/word/2016/wordml/cid" xmlns:w16se="http://schemas.microsoft.com/office/word/2015/wordml/symex" xmlns:wpg="http://schemas.microsoft.com/office/word/2010/wordprocessingGroup" xmlns:wpi="http://schemas.microsoft.com/office/word/2010/wordprocessingInk" xmlns:wne="http://schemas.microsoft.com/office/word/2006/wordml" xmlns:wps="http://schemas.microsoft.com/office/word/2010/wordprocessingShape" mc:Ignorable="w14 w15 w16se w16cid wp14">
   <w:body>
     <w:p>
       <w:pPr>
@@ -142,15 +142,7 @@
               </w:numPr>
             </w:pPr>
             <w:r>
-              <w:t xml:space="preserve">Login </w:t>
-            </w:r>
-            <w:proofErr w:type="spellStart"/>
-            <w:r>
-              <w:t>dan</w:t>
-            </w:r>
-            <w:proofErr w:type="spellEnd"/>
-            <w:r>
-              <w:t xml:space="preserve"> forgot password</w:t>
+              <w:t>Login dan forgot password</w:t>
             </w:r>
           </w:p>
         </w:tc>
@@ -181,8 +173,8 @@
         <w:tblLook w:val="04A0" w:firstRow="1" w:lastRow="0" w:firstColumn="1" w:lastColumn="0" w:noHBand="0" w:noVBand="1"/>
       </w:tblPr>
       <w:tblGrid>
-        <w:gridCol w:w="4401"/>
-        <w:gridCol w:w="4229"/>
+        <w:gridCol w:w="4383"/>
+        <w:gridCol w:w="4247"/>
       </w:tblGrid>
       <w:tr>
         <w:tc>
@@ -314,6 +306,80 @@
               <w:t xml:space="preserve"> data</w:t>
             </w:r>
           </w:p>
+          <w:p>
+            <w:pPr>
+              <w:pStyle w:val="ListParagraph"/>
+              <w:numPr>
+                <w:ilvl w:val="0"/>
+                <w:numId w:val="2"/>
+              </w:numPr>
+            </w:pPr>
+            <w:proofErr w:type="spellStart"/>
+            <w:r>
+              <w:t>Penyesuaian</w:t>
+            </w:r>
+            <w:proofErr w:type="spellEnd"/>
+            <w:r>
+              <w:t xml:space="preserve"> </w:t>
+            </w:r>
+            <w:proofErr w:type="spellStart"/>
+            <w:r>
+              <w:t>dari</w:t>
+            </w:r>
+            <w:proofErr w:type="spellEnd"/>
+            <w:r>
+              <w:t xml:space="preserve"> file excel (data </w:t>
+            </w:r>
+            <w:proofErr w:type="spellStart"/>
+            <w:r>
+              <w:t>tonase</w:t>
+            </w:r>
+            <w:proofErr w:type="spellEnd"/>
+            <w:r>
+              <w:t xml:space="preserve">, </w:t>
+            </w:r>
+            <w:proofErr w:type="spellStart"/>
+            <w:r>
+              <w:t>produksi</w:t>
+            </w:r>
+            <w:proofErr w:type="spellEnd"/>
+            <w:r>
+              <w:t xml:space="preserve">, </w:t>
+            </w:r>
+            <w:proofErr w:type="spellStart"/>
+            <w:r>
+              <w:t>dll</w:t>
+            </w:r>
+            <w:proofErr w:type="spellEnd"/>
+            <w:r>
+              <w:t>)</w:t>
+            </w:r>
+          </w:p>
+          <w:p>
+            <w:pPr>
+              <w:pStyle w:val="ListParagraph"/>
+              <w:numPr>
+                <w:ilvl w:val="0"/>
+                <w:numId w:val="2"/>
+              </w:numPr>
+            </w:pPr>
+            <w:proofErr w:type="spellStart"/>
+            <w:r>
+              <w:t>Bisa</w:t>
+            </w:r>
+            <w:proofErr w:type="spellEnd"/>
+            <w:r>
+              <w:t xml:space="preserve"> </w:t>
+            </w:r>
+            <w:proofErr w:type="spellStart"/>
+            <w:r>
+              <w:t>diklik</w:t>
+            </w:r>
+            <w:proofErr w:type="spellEnd"/>
+            <w:r>
+              <w:t xml:space="preserve"> per menu</w:t>
+            </w:r>
+          </w:p>
         </w:tc>
       </w:tr>
     </w:tbl>
@@ -361,8 +427,8 @@
         <w:tblLook w:val="04A0" w:firstRow="1" w:lastRow="0" w:firstColumn="1" w:lastColumn="0" w:noHBand="0" w:noVBand="1"/>
       </w:tblPr>
       <w:tblGrid>
-        <w:gridCol w:w="4389"/>
-        <w:gridCol w:w="4241"/>
+        <w:gridCol w:w="4381"/>
+        <w:gridCol w:w="4249"/>
       </w:tblGrid>
       <w:tr>
         <w:tc>
@@ -371,7 +437,7 @@
             <w:tcBorders>
               <w:top w:val="single" w:sz="4" w:space="0" w:color="FFFFFF" w:themeColor="background1"/>
               <w:left w:val="single" w:sz="4" w:space="0" w:color="FFFFFF" w:themeColor="background1"/>
-              <w:bottom w:val="single" w:sz="4" w:space="0" w:color="FFFFFF"/>
+              <w:bottom w:val="single" w:sz="4" w:space="0" w:color="FFFFFF" w:themeColor="background1"/>
               <w:right w:val="single" w:sz="4" w:space="0" w:color="FFFFFF" w:themeColor="background1"/>
             </w:tcBorders>
           </w:tcPr>
@@ -430,91 +496,287 @@
             <w:tcBorders>
               <w:top w:val="single" w:sz="4" w:space="0" w:color="FFFFFF" w:themeColor="background1"/>
               <w:left w:val="single" w:sz="4" w:space="0" w:color="FFFFFF" w:themeColor="background1"/>
+              <w:bottom w:val="single" w:sz="4" w:space="0" w:color="FFFFFF" w:themeColor="background1"/>
+              <w:right w:val="single" w:sz="4" w:space="0" w:color="FFFFFF" w:themeColor="background1"/>
+            </w:tcBorders>
+          </w:tcPr>
+          <w:p>
+            <w:proofErr w:type="spellStart"/>
+            <w:proofErr w:type="gramStart"/>
+            <w:r>
+              <w:t>Keterangan</w:t>
+            </w:r>
+            <w:proofErr w:type="spellEnd"/>
+            <w:r>
+              <w:t xml:space="preserve"> :</w:t>
+            </w:r>
+            <w:proofErr w:type="gramEnd"/>
+            <w:r>
+              <w:t xml:space="preserve"> </w:t>
+            </w:r>
+          </w:p>
+          <w:p>
+            <w:pPr>
+              <w:pStyle w:val="ListParagraph"/>
+              <w:numPr>
+                <w:ilvl w:val="0"/>
+                <w:numId w:val="2"/>
+              </w:numPr>
+            </w:pPr>
+            <w:proofErr w:type="spellStart"/>
+            <w:r>
+              <w:t>Sebelumnya</w:t>
+            </w:r>
+            <w:proofErr w:type="spellEnd"/>
+            <w:r>
+              <w:t xml:space="preserve"> </w:t>
+            </w:r>
+            <w:proofErr w:type="spellStart"/>
+            <w:r>
+              <w:t>ada</w:t>
+            </w:r>
+            <w:proofErr w:type="spellEnd"/>
+            <w:r>
+              <w:t xml:space="preserve"> Master RPA</w:t>
+            </w:r>
+          </w:p>
+          <w:p>
+            <w:pPr>
+              <w:pStyle w:val="ListParagraph"/>
+              <w:numPr>
+                <w:ilvl w:val="0"/>
+                <w:numId w:val="2"/>
+              </w:numPr>
+            </w:pPr>
+            <w:r>
+              <w:t xml:space="preserve">Master </w:t>
+            </w:r>
+            <w:proofErr w:type="spellStart"/>
+            <w:r>
+              <w:t>Tonase</w:t>
+            </w:r>
+            <w:proofErr w:type="spellEnd"/>
+            <w:r>
+              <w:t xml:space="preserve"> &amp; </w:t>
+            </w:r>
+            <w:proofErr w:type="spellStart"/>
+            <w:r>
+              <w:t>Ekor</w:t>
+            </w:r>
+            <w:proofErr w:type="spellEnd"/>
+          </w:p>
+          <w:p>
+            <w:pPr>
+              <w:pStyle w:val="ListParagraph"/>
+              <w:numPr>
+                <w:ilvl w:val="0"/>
+                <w:numId w:val="2"/>
+              </w:numPr>
+            </w:pPr>
+            <w:r>
+              <w:t xml:space="preserve">Master </w:t>
+            </w:r>
+            <w:proofErr w:type="spellStart"/>
+            <w:r>
+              <w:t>Produksi</w:t>
+            </w:r>
+            <w:proofErr w:type="spellEnd"/>
+          </w:p>
+          <w:p>
+            <w:pPr>
+              <w:pStyle w:val="ListParagraph"/>
+              <w:numPr>
+                <w:ilvl w:val="0"/>
+                <w:numId w:val="2"/>
+              </w:numPr>
+            </w:pPr>
+            <w:r>
+              <w:t>Master Area</w:t>
+            </w:r>
+          </w:p>
+          <w:p>
+            <w:pPr>
+              <w:pStyle w:val="ListParagraph"/>
+              <w:numPr>
+                <w:ilvl w:val="0"/>
+                <w:numId w:val="2"/>
+              </w:numPr>
+            </w:pPr>
+            <w:r>
+              <w:t xml:space="preserve">Master </w:t>
+            </w:r>
+            <w:proofErr w:type="spellStart"/>
+            <w:r>
+              <w:t>Pelapak</w:t>
+            </w:r>
+            <w:proofErr w:type="spellEnd"/>
+          </w:p>
+          <w:p>
+            <w:pPr>
+              <w:pStyle w:val="ListParagraph"/>
+              <w:numPr>
+                <w:ilvl w:val="0"/>
+                <w:numId w:val="2"/>
+              </w:numPr>
+            </w:pPr>
+            <w:r>
+              <w:t xml:space="preserve">Menu data master </w:t>
+            </w:r>
+            <w:proofErr w:type="spellStart"/>
+            <w:r>
+              <w:t>harga</w:t>
+            </w:r>
+            <w:proofErr w:type="spellEnd"/>
+          </w:p>
+          <w:p>
+            <w:pPr>
+              <w:pStyle w:val="ListParagraph"/>
+              <w:numPr>
+                <w:ilvl w:val="0"/>
+                <w:numId w:val="2"/>
+              </w:numPr>
+            </w:pPr>
+            <w:proofErr w:type="spellStart"/>
+            <w:r>
+              <w:t>Dapat</w:t>
+            </w:r>
+            <w:proofErr w:type="spellEnd"/>
+            <w:r>
+              <w:t xml:space="preserve"> </w:t>
+            </w:r>
+            <w:proofErr w:type="spellStart"/>
+            <w:r>
+              <w:t>melakukan</w:t>
+            </w:r>
+            <w:proofErr w:type="spellEnd"/>
+            <w:r>
+              <w:t xml:space="preserve"> proses </w:t>
+            </w:r>
+            <w:proofErr w:type="spellStart"/>
+            <w:r>
+              <w:t>tambah</w:t>
+            </w:r>
+            <w:proofErr w:type="spellEnd"/>
+            <w:r>
+              <w:t xml:space="preserve"> data dan </w:t>
+            </w:r>
+            <w:proofErr w:type="spellStart"/>
+            <w:r>
+              <w:t>ubah</w:t>
+            </w:r>
+            <w:proofErr w:type="spellEnd"/>
+            <w:r>
+              <w:t xml:space="preserve"> data </w:t>
+            </w:r>
+            <w:proofErr w:type="spellStart"/>
+            <w:r>
+              <w:t>harga</w:t>
+            </w:r>
+            <w:proofErr w:type="spellEnd"/>
+          </w:p>
+          <w:p>
+            <w:pPr>
+              <w:pStyle w:val="ListParagraph"/>
+              <w:numPr>
+                <w:ilvl w:val="0"/>
+                <w:numId w:val="2"/>
+              </w:numPr>
+            </w:pPr>
+            <w:proofErr w:type="spellStart"/>
+            <w:r>
+              <w:t>Ini</w:t>
+            </w:r>
+            <w:proofErr w:type="spellEnd"/>
+            <w:r>
+              <w:t xml:space="preserve"> </w:t>
+            </w:r>
+            <w:proofErr w:type="spellStart"/>
+            <w:r>
+              <w:t>tampil</w:t>
+            </w:r>
+            <w:proofErr w:type="spellEnd"/>
+            <w:r>
+              <w:t xml:space="preserve"> </w:t>
+            </w:r>
+            <w:proofErr w:type="spellStart"/>
+            <w:r>
+              <w:t>setelah</w:t>
+            </w:r>
+            <w:proofErr w:type="spellEnd"/>
+            <w:r>
+              <w:t xml:space="preserve"> </w:t>
+            </w:r>
+            <w:proofErr w:type="spellStart"/>
+            <w:r>
+              <w:t>tonase</w:t>
+            </w:r>
+            <w:proofErr w:type="spellEnd"/>
+          </w:p>
+          <w:p>
+            <w:pPr>
+              <w:pStyle w:val="ListParagraph"/>
+              <w:numPr>
+                <w:ilvl w:val="0"/>
+                <w:numId w:val="2"/>
+              </w:numPr>
+            </w:pPr>
+            <w:proofErr w:type="spellStart"/>
+            <w:r>
+              <w:t>Konten</w:t>
+            </w:r>
+            <w:proofErr w:type="spellEnd"/>
+            <w:r>
+              <w:t xml:space="preserve"> </w:t>
+            </w:r>
+            <w:proofErr w:type="spellStart"/>
+            <w:r>
+              <w:t>disesuaikan</w:t>
+            </w:r>
+            <w:proofErr w:type="spellEnd"/>
+            <w:r>
+              <w:t xml:space="preserve"> </w:t>
+            </w:r>
+            <w:proofErr w:type="spellStart"/>
+            <w:r>
+              <w:t>dengan</w:t>
+            </w:r>
+            <w:proofErr w:type="spellEnd"/>
+            <w:r>
+              <w:t xml:space="preserve"> file excel</w:t>
+            </w:r>
+          </w:p>
+        </w:tc>
+      </w:tr>
+      <w:tr>
+        <w:tc>
+          <w:tcPr>
+            <w:tcW w:w="4675" w:type="dxa"/>
+            <w:tcBorders>
+              <w:top w:val="single" w:sz="4" w:space="0" w:color="FFFFFF" w:themeColor="background1"/>
+              <w:left w:val="single" w:sz="4" w:space="0" w:color="FFFFFF" w:themeColor="background1"/>
               <w:bottom w:val="single" w:sz="4" w:space="0" w:color="FFFFFF"/>
               <w:right w:val="single" w:sz="4" w:space="0" w:color="FFFFFF" w:themeColor="background1"/>
             </w:tcBorders>
           </w:tcPr>
           <w:p>
-            <w:proofErr w:type="spellStart"/>
-            <w:r>
-              <w:t>Keterangan</w:t>
-            </w:r>
-            <w:proofErr w:type="spellEnd"/>
-            <w:r>
-              <w:t xml:space="preserve"> : </w:t>
-            </w:r>
-          </w:p>
-          <w:p>
-            <w:pPr>
-              <w:pStyle w:val="ListParagraph"/>
-              <w:numPr>
-                <w:ilvl w:val="0"/>
-                <w:numId w:val="2"/>
-              </w:numPr>
-            </w:pPr>
-            <w:r>
-              <w:t xml:space="preserve">Menu data master </w:t>
-            </w:r>
-            <w:proofErr w:type="spellStart"/>
-            <w:r>
-              <w:t>harga</w:t>
-            </w:r>
-            <w:proofErr w:type="spellEnd"/>
-          </w:p>
-          <w:p>
-            <w:pPr>
-              <w:pStyle w:val="ListParagraph"/>
-              <w:numPr>
-                <w:ilvl w:val="0"/>
-                <w:numId w:val="2"/>
-              </w:numPr>
-            </w:pPr>
-            <w:proofErr w:type="spellStart"/>
-            <w:r>
-              <w:t>Dapat</w:t>
-            </w:r>
-            <w:proofErr w:type="spellEnd"/>
-            <w:r>
-              <w:t xml:space="preserve"> </w:t>
-            </w:r>
-            <w:proofErr w:type="spellStart"/>
-            <w:r>
-              <w:t>melakukan</w:t>
-            </w:r>
-            <w:proofErr w:type="spellEnd"/>
-            <w:r>
-              <w:t xml:space="preserve"> proses </w:t>
-            </w:r>
-            <w:proofErr w:type="spellStart"/>
-            <w:r>
-              <w:t>tambah</w:t>
-            </w:r>
-            <w:proofErr w:type="spellEnd"/>
-            <w:r>
-              <w:t xml:space="preserve"> data </w:t>
-            </w:r>
-            <w:proofErr w:type="spellStart"/>
-            <w:r>
-              <w:t>dan</w:t>
-            </w:r>
-            <w:proofErr w:type="spellEnd"/>
-            <w:r>
-              <w:t xml:space="preserve"> </w:t>
-            </w:r>
-            <w:proofErr w:type="spellStart"/>
-            <w:r>
-              <w:t>ubah</w:t>
-            </w:r>
-            <w:proofErr w:type="spellEnd"/>
-            <w:r>
-              <w:t xml:space="preserve"> data </w:t>
-            </w:r>
-            <w:proofErr w:type="spellStart"/>
-            <w:r>
-              <w:t>harga</w:t>
-            </w:r>
-            <w:proofErr w:type="spellEnd"/>
-          </w:p>
+            <w:pPr>
+              <w:rPr>
+                <w:noProof/>
+              </w:rPr>
+            </w:pPr>
+          </w:p>
+        </w:tc>
+        <w:tc>
+          <w:tcPr>
+            <w:tcW w:w="4675" w:type="dxa"/>
+            <w:tcBorders>
+              <w:top w:val="single" w:sz="4" w:space="0" w:color="FFFFFF" w:themeColor="background1"/>
+              <w:left w:val="single" w:sz="4" w:space="0" w:color="FFFFFF" w:themeColor="background1"/>
+              <w:bottom w:val="single" w:sz="4" w:space="0" w:color="FFFFFF"/>
+              <w:right w:val="single" w:sz="4" w:space="0" w:color="FFFFFF" w:themeColor="background1"/>
+            </w:tcBorders>
+          </w:tcPr>
+          <w:p/>
         </w:tc>
       </w:tr>
     </w:tbl>
@@ -681,15 +943,7 @@
             </w:r>
             <w:proofErr w:type="spellEnd"/>
             <w:r>
-              <w:t xml:space="preserve"> </w:t>
-            </w:r>
-            <w:proofErr w:type="spellStart"/>
-            <w:r>
-              <w:t>dan</w:t>
-            </w:r>
-            <w:proofErr w:type="spellEnd"/>
-            <w:r>
-              <w:t xml:space="preserve"> </w:t>
+              <w:t xml:space="preserve"> dan </w:t>
             </w:r>
             <w:proofErr w:type="spellStart"/>
             <w:r>
@@ -721,8 +975,54 @@
             </w:r>
             <w:proofErr w:type="spellEnd"/>
             <w:r>
-              <w:t xml:space="preserve"> otomatis</w:t>
-            </w:r>
+              <w:t xml:space="preserve"> </w:t>
+            </w:r>
+            <w:proofErr w:type="spellStart"/>
+            <w:r>
+              <w:t>otomatis</w:t>
+            </w:r>
+            <w:proofErr w:type="spellEnd"/>
+          </w:p>
+          <w:p>
+            <w:pPr>
+              <w:pStyle w:val="ListParagraph"/>
+              <w:numPr>
+                <w:ilvl w:val="0"/>
+                <w:numId w:val="2"/>
+              </w:numPr>
+            </w:pPr>
+            <w:r>
+              <w:t xml:space="preserve">Menu </w:t>
+            </w:r>
+            <w:proofErr w:type="spellStart"/>
+            <w:r>
+              <w:t>ini</w:t>
+            </w:r>
+            <w:proofErr w:type="spellEnd"/>
+            <w:r>
+              <w:t xml:space="preserve"> </w:t>
+            </w:r>
+            <w:proofErr w:type="spellStart"/>
+            <w:r>
+              <w:t>dapat</w:t>
+            </w:r>
+            <w:proofErr w:type="spellEnd"/>
+            <w:r>
+              <w:t xml:space="preserve"> </w:t>
+            </w:r>
+            <w:proofErr w:type="spellStart"/>
+            <w:r>
+              <w:t>diakses</w:t>
+            </w:r>
+            <w:proofErr w:type="spellEnd"/>
+            <w:r>
+              <w:t xml:space="preserve"> oleh area dan </w:t>
+            </w:r>
+            <w:proofErr w:type="spellStart"/>
+            <w:r>
+              <w:t>pelapak</w:t>
+            </w:r>
+            <w:proofErr w:type="spellEnd"/>
           </w:p>
         </w:tc>
       </w:tr>
@@ -855,6 +1155,9 @@
             <w:r>
               <w:t>Menu data stock</w:t>
             </w:r>
+            <w:r>
+              <w:t xml:space="preserve"> area</w:t>
+            </w:r>
           </w:p>
           <w:p>
             <w:pPr>
@@ -1020,15 +1323,7 @@
               </w:numPr>
             </w:pPr>
             <w:r>
-              <w:t xml:space="preserve">Detail stock </w:t>
-            </w:r>
-            <w:proofErr w:type="spellStart"/>
-            <w:r>
-              <w:t>pada</w:t>
-            </w:r>
-            <w:proofErr w:type="spellEnd"/>
-            <w:r>
-              <w:t xml:space="preserve"> menu admin RPA</w:t>
+              <w:t>Detail stock pada menu admin RPA</w:t>
             </w:r>
           </w:p>
           <w:p>
@@ -1053,15 +1348,7 @@
             </w:r>
             <w:proofErr w:type="spellEnd"/>
             <w:r>
-              <w:t xml:space="preserve"> form </w:t>
-            </w:r>
-            <w:proofErr w:type="spellStart"/>
-            <w:r>
-              <w:t>dan</w:t>
-            </w:r>
-            <w:proofErr w:type="spellEnd"/>
-            <w:r>
-              <w:t xml:space="preserve"> </w:t>
+              <w:t xml:space="preserve"> form dan </w:t>
             </w:r>
             <w:proofErr w:type="spellStart"/>
             <w:r>
@@ -1084,6 +1371,11 @@
               <w:t>tertentu</w:t>
             </w:r>
             <w:proofErr w:type="spellEnd"/>
+          </w:p>
+          <w:p>
+            <w:pPr>
+              <w:pStyle w:val="ListParagraph"/>
+            </w:pPr>
           </w:p>
         </w:tc>
       </w:tr>
@@ -1255,6 +1547,50 @@
             </w:r>
             <w:proofErr w:type="spellEnd"/>
           </w:p>
+          <w:p>
+            <w:pPr>
+              <w:pStyle w:val="ListParagraph"/>
+              <w:numPr>
+                <w:ilvl w:val="0"/>
+                <w:numId w:val="2"/>
+              </w:numPr>
+            </w:pPr>
+            <w:r>
+              <w:t xml:space="preserve">Ada </w:t>
+            </w:r>
+            <w:proofErr w:type="spellStart"/>
+            <w:r>
+              <w:t>tombol</w:t>
+            </w:r>
+            <w:proofErr w:type="spellEnd"/>
+            <w:r>
+              <w:t xml:space="preserve"> accept </w:t>
+            </w:r>
+            <w:proofErr w:type="spellStart"/>
+            <w:r>
+              <w:t>dari</w:t>
+            </w:r>
+            <w:proofErr w:type="spellEnd"/>
+            <w:r>
+              <w:t xml:space="preserve"> </w:t>
+            </w:r>
+            <w:proofErr w:type="spellStart"/>
+            <w:r>
+              <w:t>barang</w:t>
+            </w:r>
+            <w:proofErr w:type="spellEnd"/>
+            <w:r>
+              <w:t xml:space="preserve"> yang </w:t>
+            </w:r>
+            <w:proofErr w:type="spellStart"/>
+            <w:r>
+              <w:t>dikirim</w:t>
+            </w:r>
+            <w:proofErr w:type="spellEnd"/>
+            <w:r>
+              <w:t xml:space="preserve"> oleh RPA</w:t>
+            </w:r>
+          </w:p>
         </w:tc>
       </w:tr>
     </w:tbl>
@@ -1437,6 +1773,53 @@
             </w:r>
             <w:proofErr w:type="spellEnd"/>
           </w:p>
+          <w:p>
+            <w:pPr>
+              <w:pStyle w:val="ListParagraph"/>
+              <w:numPr>
+                <w:ilvl w:val="0"/>
+                <w:numId w:val="2"/>
+              </w:numPr>
+            </w:pPr>
+            <w:r>
+              <w:t xml:space="preserve">Ada </w:t>
+            </w:r>
+            <w:proofErr w:type="spellStart"/>
+            <w:r>
+              <w:t>tombol</w:t>
+            </w:r>
+            <w:proofErr w:type="spellEnd"/>
+            <w:r>
+              <w:t xml:space="preserve"> accept </w:t>
+            </w:r>
+            <w:proofErr w:type="spellStart"/>
+            <w:r>
+              <w:t>dari</w:t>
+            </w:r>
+            <w:proofErr w:type="spellEnd"/>
+            <w:r>
+              <w:t xml:space="preserve"> </w:t>
+            </w:r>
+            <w:proofErr w:type="spellStart"/>
+            <w:r>
+              <w:t>barang</w:t>
+            </w:r>
+            <w:proofErr w:type="spellEnd"/>
+            <w:r>
+              <w:t xml:space="preserve"> yang </w:t>
+            </w:r>
+            <w:proofErr w:type="spellStart"/>
+            <w:r>
+              <w:t>dikirim</w:t>
+            </w:r>
+            <w:proofErr w:type="spellEnd"/>
+            <w:r>
+              <w:t xml:space="preserve"> oleh</w:t>
+            </w:r>
+            <w:r>
+              <w:t xml:space="preserve"> Area</w:t>
+            </w:r>
+          </w:p>
         </w:tc>
       </w:tr>
     </w:tbl>
@@ -1464,6 +1847,9 @@
       </w:r>
       <w:r>
         <w:t>Profile</w:t>
+      </w:r>
+      <w:r>
+        <w:t xml:space="preserve"> User</w:t>
       </w:r>
     </w:p>
     <w:tbl>
@@ -1628,10 +2014,7 @@
         </w:numPr>
       </w:pPr>
       <w:r>
-        <w:t xml:space="preserve">Menu </w:t>
-      </w:r>
-      <w:r>
-        <w:t>Input Customer</w:t>
+        <w:t>Menu Input Customer</w:t>
       </w:r>
     </w:p>
     <w:tbl>
@@ -1752,15 +2135,6 @@
             <w:r>
               <w:t xml:space="preserve"> data customer</w:t>
             </w:r>
-          </w:p>
-          <w:p>
-            <w:pPr>
-              <w:pStyle w:val="ListParagraph"/>
-              <w:numPr>
-                <w:ilvl w:val="0"/>
-                <w:numId w:val="2"/>
-              </w:numPr>
-            </w:pPr>
             <w:bookmarkStart w:id="0" w:name="_GoBack"/>
             <w:bookmarkEnd w:id="0"/>
           </w:p>
@@ -1788,8 +2162,8 @@
 </file>
 
 <file path=word/numbering.xml><?xml version="1.0" encoding="utf-8"?>
-<w:numbering xmlns:wpc="http://schemas.microsoft.com/office/word/2010/wordprocessingCanvas" xmlns:mc="http://schemas.openxmlformats.org/markup-compatibility/2006" xmlns:o="urn:schemas-microsoft-com:office:office" xmlns:r="http://schemas.openxmlformats.org/officeDocument/2006/relationships" xmlns:m="http://schemas.openxmlformats.org/officeDocument/2006/math" xmlns:v="urn:schemas-microsoft-com:vml" xmlns:wp14="http://schemas.microsoft.com/office/word/2010/wordprocessingDrawing" xmlns:wp="http://schemas.openxmlformats.org/drawingml/2006/wordprocessingDrawing" xmlns:w10="urn:schemas-microsoft-com:office:word" xmlns:w="http://schemas.openxmlformats.org/wordprocessingml/2006/main" xmlns:w14="http://schemas.microsoft.com/office/word/2010/wordml" xmlns:w15="http://schemas.microsoft.com/office/word/2012/wordml" xmlns:wpg="http://schemas.microsoft.com/office/word/2010/wordprocessingGroup" xmlns:wpi="http://schemas.microsoft.com/office/word/2010/wordprocessingInk" xmlns:wne="http://schemas.microsoft.com/office/word/2006/wordml" xmlns:wps="http://schemas.microsoft.com/office/word/2010/wordprocessingShape" mc:Ignorable="w14 w15 wp14">
-  <w:abstractNum w:abstractNumId="0">
+<w:numbering xmlns:wpc="http://schemas.microsoft.com/office/word/2010/wordprocessingCanvas" xmlns:cx="http://schemas.microsoft.com/office/drawing/2014/chartex" xmlns:cx1="http://schemas.microsoft.com/office/drawing/2015/9/8/chartex" xmlns:cx2="http://schemas.microsoft.com/office/drawing/2015/10/21/chartex" xmlns:cx3="http://schemas.microsoft.com/office/drawing/2016/5/9/chartex" xmlns:cx4="http://schemas.microsoft.com/office/drawing/2016/5/10/chartex" xmlns:cx5="http://schemas.microsoft.com/office/drawing/2016/5/11/chartex" xmlns:cx6="http://schemas.microsoft.com/office/drawing/2016/5/12/chartex" xmlns:cx7="http://schemas.microsoft.com/office/drawing/2016/5/13/chartex" xmlns:cx8="http://schemas.microsoft.com/office/drawing/2016/5/14/chartex" xmlns:mc="http://schemas.openxmlformats.org/markup-compatibility/2006" xmlns:aink="http://schemas.microsoft.com/office/drawing/2016/ink" xmlns:am3d="http://schemas.microsoft.com/office/drawing/2017/model3d" xmlns:o="urn:schemas-microsoft-com:office:office" xmlns:r="http://schemas.openxmlformats.org/officeDocument/2006/relationships" xmlns:m="http://schemas.openxmlformats.org/officeDocument/2006/math" xmlns:v="urn:schemas-microsoft-com:vml" xmlns:wp14="http://schemas.microsoft.com/office/word/2010/wordprocessingDrawing" xmlns:wp="http://schemas.openxmlformats.org/drawingml/2006/wordprocessingDrawing" xmlns:w10="urn:schemas-microsoft-com:office:word" xmlns:w="http://schemas.openxmlformats.org/wordprocessingml/2006/main" xmlns:w14="http://schemas.microsoft.com/office/word/2010/wordml" xmlns:w15="http://schemas.microsoft.com/office/word/2012/wordml" xmlns:w16cid="http://schemas.microsoft.com/office/word/2016/wordml/cid" xmlns:w16se="http://schemas.microsoft.com/office/word/2015/wordml/symex" xmlns:wpg="http://schemas.microsoft.com/office/word/2010/wordprocessingGroup" xmlns:wpi="http://schemas.microsoft.com/office/word/2010/wordprocessingInk" xmlns:wne="http://schemas.microsoft.com/office/word/2006/wordml" xmlns:wps="http://schemas.microsoft.com/office/word/2010/wordprocessingShape" mc:Ignorable="w14 w15 w16se w16cid wp14">
+  <w:abstractNum w:abstractNumId="0" w15:restartNumberingAfterBreak="0">
     <w:nsid w:val="148C6B58"/>
     <w:multiLevelType w:val="hybridMultilevel"/>
     <w:tmpl w:val="F2C4ECF6"/>
@@ -1902,7 +2276,7 @@
       </w:rPr>
     </w:lvl>
   </w:abstractNum>
-  <w:abstractNum w:abstractNumId="1">
+  <w:abstractNum w:abstractNumId="1" w15:restartNumberingAfterBreak="0">
     <w:nsid w:val="6F39302C"/>
     <w:multiLevelType w:val="hybridMultilevel"/>
     <w:tmpl w:val="B930F246"/>
@@ -2001,7 +2375,7 @@
 </file>
 
 <file path=word/styles.xml><?xml version="1.0" encoding="utf-8"?>
-<w:styles xmlns:mc="http://schemas.openxmlformats.org/markup-compatibility/2006" xmlns:r="http://schemas.openxmlformats.org/officeDocument/2006/relationships" xmlns:w="http://schemas.openxmlformats.org/wordprocessingml/2006/main" xmlns:w14="http://schemas.microsoft.com/office/word/2010/wordml" xmlns:w15="http://schemas.microsoft.com/office/word/2012/wordml" mc:Ignorable="w14 w15">
+<w:styles xmlns:mc="http://schemas.openxmlformats.org/markup-compatibility/2006" xmlns:r="http://schemas.openxmlformats.org/officeDocument/2006/relationships" xmlns:w="http://schemas.openxmlformats.org/wordprocessingml/2006/main" xmlns:w14="http://schemas.microsoft.com/office/word/2010/wordml" xmlns:w15="http://schemas.microsoft.com/office/word/2012/wordml" xmlns:w16cid="http://schemas.microsoft.com/office/word/2016/wordml/cid" xmlns:w16se="http://schemas.microsoft.com/office/word/2015/wordml/symex" mc:Ignorable="w14 w15 w16se w16cid">
   <w:docDefaults>
     <w:rPrDefault>
       <w:rPr>
@@ -2017,7 +2391,7 @@
       </w:pPr>
     </w:pPrDefault>
   </w:docDefaults>
-  <w:latentStyles w:defLockedState="0" w:defUIPriority="99" w:defSemiHidden="0" w:defUnhideWhenUsed="0" w:defQFormat="0" w:count="371">
+  <w:latentStyles w:defLockedState="0" w:defUIPriority="99" w:defSemiHidden="0" w:defUnhideWhenUsed="0" w:defQFormat="0" w:count="375">
     <w:lsdException w:name="Normal" w:uiPriority="0" w:qFormat="1"/>
     <w:lsdException w:name="heading 1" w:uiPriority="9" w:qFormat="1"/>
     <w:lsdException w:name="heading 2" w:semiHidden="1" w:uiPriority="9" w:unhideWhenUsed="1" w:qFormat="1"/>
@@ -2123,7 +2497,6 @@
     <w:lsdException w:name="HTML Sample" w:semiHidden="1" w:unhideWhenUsed="1"/>
     <w:lsdException w:name="HTML Typewriter" w:semiHidden="1" w:unhideWhenUsed="1"/>
     <w:lsdException w:name="HTML Variable" w:semiHidden="1" w:unhideWhenUsed="1"/>
-    <w:lsdException w:name="Normal Table" w:semiHidden="1" w:unhideWhenUsed="1"/>
     <w:lsdException w:name="annotation subject" w:semiHidden="1" w:unhideWhenUsed="1"/>
     <w:lsdException w:name="No List" w:semiHidden="1" w:unhideWhenUsed="1"/>
     <w:lsdException w:name="Outline List 1" w:semiHidden="1" w:unhideWhenUsed="1"/>
@@ -2167,10 +2540,8 @@
     <w:lsdException w:name="Table Elegant" w:semiHidden="1" w:unhideWhenUsed="1"/>
     <w:lsdException w:name="Table Professional" w:semiHidden="1" w:unhideWhenUsed="1"/>
     <w:lsdException w:name="Table Subtle 1" w:semiHidden="1" w:unhideWhenUsed="1"/>
-    <w:lsdException w:name="Table Subtle 2" w:semiHidden="1" w:unhideWhenUsed="1"/>
     <w:lsdException w:name="Table Web 1" w:semiHidden="1" w:unhideWhenUsed="1"/>
     <w:lsdException w:name="Table Web 2" w:semiHidden="1" w:unhideWhenUsed="1"/>
-    <w:lsdException w:name="Table Web 3" w:semiHidden="1" w:unhideWhenUsed="1"/>
     <w:lsdException w:name="Balloon Text" w:semiHidden="1" w:unhideWhenUsed="1"/>
     <w:lsdException w:name="Table Grid" w:uiPriority="39"/>
     <w:lsdException w:name="Table Theme" w:semiHidden="1" w:unhideWhenUsed="1"/>
@@ -2389,6 +2760,10 @@
     <w:lsdException w:name="List Table 5 Dark Accent 6" w:uiPriority="50"/>
     <w:lsdException w:name="List Table 6 Colorful Accent 6" w:uiPriority="51"/>
     <w:lsdException w:name="List Table 7 Colorful Accent 6" w:uiPriority="52"/>
+    <w:lsdException w:name="Mention" w:semiHidden="1" w:unhideWhenUsed="1"/>
+    <w:lsdException w:name="Smart Hyperlink" w:semiHidden="1" w:unhideWhenUsed="1"/>
+    <w:lsdException w:name="Hashtag" w:semiHidden="1" w:unhideWhenUsed="1"/>
+    <w:lsdException w:name="Unresolved Mention" w:semiHidden="1" w:unhideWhenUsed="1"/>
   </w:latentStyles>
   <w:style w:type="paragraph" w:default="1" w:styleId="Normal">
     <w:name w:val="Normal"/>
@@ -2441,7 +2816,6 @@
       <w:spacing w:after="0" w:line="240" w:lineRule="auto"/>
     </w:pPr>
     <w:tblPr>
-      <w:tblInd w:w="0" w:type="dxa"/>
       <w:tblBorders>
         <w:top w:val="single" w:sz="4" w:space="0" w:color="auto"/>
         <w:left w:val="single" w:sz="4" w:space="0" w:color="auto"/>
@@ -2450,12 +2824,6 @@
         <w:insideH w:val="single" w:sz="4" w:space="0" w:color="auto"/>
         <w:insideV w:val="single" w:sz="4" w:space="0" w:color="auto"/>
       </w:tblBorders>
-      <w:tblCellMar>
-        <w:top w:w="0" w:type="dxa"/>
-        <w:left w:w="108" w:type="dxa"/>
-        <w:bottom w:w="0" w:type="dxa"/>
-        <w:right w:w="108" w:type="dxa"/>
-      </w:tblCellMar>
     </w:tblPr>
   </w:style>
 </w:styles>

</xml_diff>